<commit_message>
RLD section added. This document still needs to be proof read and have some appendicies added. It is intedned to introduce concepts important to ECG design without using heavy math/ circuit theory concepts. More technical design documents to follow
</commit_message>
<xml_diff>
--- a/Documentation/Electrocardiogram_Documentation.docx
+++ b/Documentation/Electrocardiogram_Documentation.docx
@@ -4407,17 +4407,11 @@
     <w:p>
       <w:r>
         <w:tab/>
-        <w:t>The final circuit module in this ECG system</w:t>
-      </w:r>
-      <w:r>
-        <w:t xml:space="preserve"> is a block that is used to reduce common mode int</w:t>
-      </w:r>
-      <w:r>
-        <w:t xml:space="preserve">erference. Regardless of the steps taken to shield the circuit and filters used to reduce noise, there will still be a power-line signal coupled to the patient during recording. This common mode signal would normally be rejected by the differential nature of the instrumentation amplifier. However, in practical applications there are </w:t>
+        <w:t xml:space="preserve">When recording bio-potentials in a clinical setting, signal fidelity and quality are paramount. Some techniques have been discussed that work to minimize noise after it has entered the ECG system such as filtering. A driven right leg circuit works to eliminate common mode noise before it has the change to corrupt the signal, which increases </w:t>
       </w:r>
       <w:commentRangeStart w:id="10"/>
       <w:r>
-        <w:t>non-idealities within input resistances that can transform any common mode noise into a differential signal which will greatly corrupt the signal</w:t>
+        <w:t xml:space="preserve">Common Mode Rejection Ratio </w:t>
       </w:r>
       <w:commentRangeEnd w:id="10"/>
       <w:r>
@@ -4427,13 +4421,410 @@
         <w:commentReference w:id="10"/>
       </w:r>
       <w:r>
-        <w:t>. For this reason, any common mode signal must be minimized or eliminated.</w:t>
-      </w:r>
-    </w:p>
-    <w:p>
+        <w:t xml:space="preserve">and creates higher quality waveforms. </w:t>
+      </w:r>
+    </w:p>
+    <w:p>
+      <w:r>
+        <w:tab/>
+        <w:t>The maj</w:t>
+      </w:r>
+      <w:r>
+        <w:t xml:space="preserve">ority of interference experienced by monitoring system in a clinical setting arise from the 60Hz power system used to run lighting, machines and other devices. The patient’s acts as an antenna and this 60Hz noise can be coupled to their skin, inducing a current. This current then will flow through a path to ground, eventually biasing the patient at some common </w:t>
+      </w:r>
+      <w:proofErr w:type="gramStart"/>
+      <w:r>
+        <w:t>mode,</w:t>
+      </w:r>
+      <m:oMath>
+        <m:r>
+          <w:rPr>
+            <w:rFonts w:ascii="Cambria Math" w:hAnsi="Cambria Math"/>
+          </w:rPr>
+          <m:t xml:space="preserve"> </m:t>
+        </m:r>
+        <m:sSub>
+          <m:sSubPr>
+            <m:ctrlPr>
+              <w:rPr>
+                <w:rFonts w:ascii="Cambria Math" w:hAnsi="Cambria Math"/>
+                <w:i/>
+              </w:rPr>
+            </m:ctrlPr>
+          </m:sSubPr>
+          <m:e>
+            <m:r>
+              <w:rPr>
+                <w:rFonts w:ascii="Cambria Math" w:hAnsi="Cambria Math"/>
+              </w:rPr>
+              <m:t>v</m:t>
+            </m:r>
+          </m:e>
+          <m:sub>
+            <m:r>
+              <w:rPr>
+                <w:rFonts w:ascii="Cambria Math" w:hAnsi="Cambria Math"/>
+              </w:rPr>
+              <m:t>cm</m:t>
+            </m:r>
+          </m:sub>
+        </m:sSub>
+      </m:oMath>
+      <w:r>
+        <w:rPr>
+          <w:rFonts w:eastAsiaTheme="minorEastAsia"/>
+        </w:rPr>
+        <w:t>.</w:t>
+      </w:r>
+      <w:proofErr w:type="gramEnd"/>
+      <w:r>
+        <w:rPr>
+          <w:rFonts w:eastAsiaTheme="minorEastAsia"/>
+        </w:rPr>
+        <w:t xml:space="preserve"> This basic scheme is shown in figure 14.</w:t>
+      </w:r>
+    </w:p>
+    <w:p/>
+    <w:p>
+      <w:pPr>
+        <w:spacing w:after="0"/>
+        <w:jc w:val="center"/>
+      </w:pPr>
+      <w:r>
+        <w:rPr>
+          <w:noProof/>
+          <w:lang w:eastAsia="en-CA"/>
+        </w:rPr>
+        <w:lastRenderedPageBreak/>
+        <w:drawing>
+          <wp:inline distT="0" distB="0" distL="0" distR="0" wp14:anchorId="1BC28BDE" wp14:editId="117C8CC8">
+            <wp:extent cx="3629025" cy="3371850"/>
+            <wp:effectExtent l="0" t="0" r="9525" b="0"/>
+            <wp:docPr id="5" name="Picture 5"/>
+            <wp:cNvGraphicFramePr>
+              <a:graphicFrameLocks xmlns:a="http://schemas.openxmlformats.org/drawingml/2006/main" noChangeAspect="1"/>
+            </wp:cNvGraphicFramePr>
+            <a:graphic xmlns:a="http://schemas.openxmlformats.org/drawingml/2006/main">
+              <a:graphicData uri="http://schemas.openxmlformats.org/drawingml/2006/picture">
+                <pic:pic xmlns:pic="http://schemas.openxmlformats.org/drawingml/2006/picture">
+                  <pic:nvPicPr>
+                    <pic:cNvPr id="1" name=""/>
+                    <pic:cNvPicPr/>
+                  </pic:nvPicPr>
+                  <pic:blipFill>
+                    <a:blip r:embed="rId28"/>
+                    <a:stretch>
+                      <a:fillRect/>
+                    </a:stretch>
+                  </pic:blipFill>
+                  <pic:spPr>
+                    <a:xfrm>
+                      <a:off x="0" y="0"/>
+                      <a:ext cx="3629025" cy="3371850"/>
+                    </a:xfrm>
+                    <a:prstGeom prst="rect">
+                      <a:avLst/>
+                    </a:prstGeom>
+                  </pic:spPr>
+                </pic:pic>
+              </a:graphicData>
+            </a:graphic>
+          </wp:inline>
+        </w:drawing>
+      </w:r>
+    </w:p>
+    <w:p>
+      <w:pPr>
+        <w:jc w:val="center"/>
+        <w:rPr>
+          <w:b/>
+          <w:sz w:val="16"/>
+          <w:szCs w:val="16"/>
+        </w:rPr>
+      </w:pPr>
+      <w:r>
+        <w:rPr>
+          <w:b/>
+          <w:sz w:val="16"/>
+          <w:szCs w:val="16"/>
+        </w:rPr>
+        <w:t>Figure 14: Common Mode Voltage of Patient</w:t>
+      </w:r>
+      <w:r>
+        <w:rPr>
+          <w:b/>
+          <w:sz w:val="16"/>
+          <w:szCs w:val="16"/>
+        </w:rPr>
+        <w:t xml:space="preserve"> [8]</w:t>
+      </w:r>
+    </w:p>
+    <w:p>
+      <w:pPr>
+        <w:rPr>
+          <w:rFonts w:eastAsiaTheme="minorEastAsia"/>
+          <w:szCs w:val="16"/>
+        </w:rPr>
+      </w:pPr>
+      <w:r>
+        <w:rPr>
+          <w:szCs w:val="16"/>
+        </w:rPr>
+        <w:t>When these currents are small, the current (</w:t>
+      </w:r>
+      <m:oMath>
+        <m:sSub>
+          <m:sSubPr>
+            <m:ctrlPr>
+              <w:rPr>
+                <w:rFonts w:ascii="Cambria Math" w:hAnsi="Cambria Math"/>
+                <w:i/>
+                <w:szCs w:val="16"/>
+              </w:rPr>
+            </m:ctrlPr>
+          </m:sSubPr>
+          <m:e>
+            <m:r>
+              <w:rPr>
+                <w:rFonts w:ascii="Cambria Math" w:hAnsi="Cambria Math"/>
+                <w:szCs w:val="16"/>
+              </w:rPr>
+              <m:t>i</m:t>
+            </m:r>
+          </m:e>
+          <m:sub>
+            <m:r>
+              <w:rPr>
+                <w:rFonts w:ascii="Cambria Math" w:hAnsi="Cambria Math"/>
+                <w:szCs w:val="16"/>
+              </w:rPr>
+              <m:t>db</m:t>
+            </m:r>
+          </m:sub>
+        </m:sSub>
+        <m:r>
+          <w:rPr>
+            <w:rFonts w:ascii="Cambria Math" w:hAnsi="Cambria Math"/>
+            <w:szCs w:val="16"/>
+          </w:rPr>
+          <m:t>)</m:t>
+        </m:r>
+      </m:oMath>
+      <w:r>
+        <w:rPr>
+          <w:rFonts w:eastAsiaTheme="minorEastAsia"/>
+          <w:szCs w:val="16"/>
+        </w:rPr>
+        <w:t xml:space="preserve"> is also small so the common mode voltage is small and often negligible relative to the cardiac signal. </w:t>
+      </w:r>
+      <w:r>
+        <w:rPr>
+          <w:rFonts w:eastAsiaTheme="minorEastAsia"/>
+          <w:szCs w:val="16"/>
+        </w:rPr>
+        <w:t xml:space="preserve">As the environment becomes worse, as is seen in a hospital setting with numerous screens, fluorescent lights and other machines working in close proximity this current becomes larger and can overwhelm the ECG waveform. One approach to reduce this is to reduce coupling, which isn’t practical as it would require hospitals to be redesigned. A RLD circuit offers a more practical alternative where the </w:t>
+      </w:r>
+      <w:r>
+        <w:rPr>
+          <w:rFonts w:eastAsiaTheme="minorEastAsia"/>
+          <w:szCs w:val="16"/>
+        </w:rPr>
+        <w:t>patient’s</w:t>
+      </w:r>
+      <w:r>
+        <w:rPr>
+          <w:rFonts w:eastAsiaTheme="minorEastAsia"/>
+          <w:szCs w:val="16"/>
+        </w:rPr>
+        <w:t xml:space="preserve"> common mode voltage is sensed, inversed and fed back to the patient to cancel the signal. This is shown graphically below</w:t>
+      </w:r>
+    </w:p>
+    <w:p>
+      <w:pPr>
+        <w:spacing w:after="0"/>
+        <w:jc w:val="center"/>
+        <w:rPr>
+          <w:sz w:val="16"/>
+          <w:szCs w:val="16"/>
+        </w:rPr>
+      </w:pPr>
       <w:bookmarkStart w:id="11" w:name="_GoBack"/>
+      <w:r>
+        <w:rPr>
+          <w:noProof/>
+          <w:lang w:eastAsia="en-CA"/>
+        </w:rPr>
+        <w:drawing>
+          <wp:inline distT="0" distB="0" distL="0" distR="0" wp14:anchorId="5024EEA8" wp14:editId="61FE3CBE">
+            <wp:extent cx="5568286" cy="3023890"/>
+            <wp:effectExtent l="0" t="0" r="0" b="5080"/>
+            <wp:docPr id="18" name="Picture 18"/>
+            <wp:cNvGraphicFramePr>
+              <a:graphicFrameLocks xmlns:a="http://schemas.openxmlformats.org/drawingml/2006/main" noChangeAspect="1"/>
+            </wp:cNvGraphicFramePr>
+            <a:graphic xmlns:a="http://schemas.openxmlformats.org/drawingml/2006/main">
+              <a:graphicData uri="http://schemas.openxmlformats.org/drawingml/2006/picture">
+                <pic:pic xmlns:pic="http://schemas.openxmlformats.org/drawingml/2006/picture">
+                  <pic:nvPicPr>
+                    <pic:cNvPr id="1" name=""/>
+                    <pic:cNvPicPr/>
+                  </pic:nvPicPr>
+                  <pic:blipFill>
+                    <a:blip r:embed="rId29"/>
+                    <a:stretch>
+                      <a:fillRect/>
+                    </a:stretch>
+                  </pic:blipFill>
+                  <pic:spPr>
+                    <a:xfrm>
+                      <a:off x="0" y="0"/>
+                      <a:ext cx="5594500" cy="3038126"/>
+                    </a:xfrm>
+                    <a:prstGeom prst="rect">
+                      <a:avLst/>
+                    </a:prstGeom>
+                  </pic:spPr>
+                </pic:pic>
+              </a:graphicData>
+            </a:graphic>
+          </wp:inline>
+        </w:drawing>
+      </w:r>
       <w:bookmarkEnd w:id="11"/>
     </w:p>
+    <w:p>
+      <w:pPr>
+        <w:jc w:val="center"/>
+        <w:rPr>
+          <w:b/>
+          <w:sz w:val="16"/>
+          <w:szCs w:val="16"/>
+        </w:rPr>
+      </w:pPr>
+      <w:r>
+        <w:rPr>
+          <w:b/>
+          <w:sz w:val="16"/>
+          <w:szCs w:val="16"/>
+        </w:rPr>
+        <w:t>Figure 15</w:t>
+      </w:r>
+      <w:r>
+        <w:rPr>
+          <w:b/>
+          <w:sz w:val="16"/>
+          <w:szCs w:val="16"/>
+        </w:rPr>
+        <w:t xml:space="preserve">: </w:t>
+      </w:r>
+      <w:r>
+        <w:rPr>
+          <w:b/>
+          <w:sz w:val="16"/>
+          <w:szCs w:val="16"/>
+        </w:rPr>
+        <w:t xml:space="preserve">Summation of Patient Common Mode Voltage and RLD Output Reduces </w:t>
+      </w:r>
+      <m:oMath>
+        <m:sSub>
+          <m:sSubPr>
+            <m:ctrlPr>
+              <w:rPr>
+                <w:rFonts w:ascii="Cambria Math" w:hAnsi="Cambria Math"/>
+                <w:b/>
+                <w:i/>
+                <w:sz w:val="16"/>
+                <w:szCs w:val="16"/>
+              </w:rPr>
+            </m:ctrlPr>
+          </m:sSubPr>
+          <m:e>
+            <m:r>
+              <m:rPr>
+                <m:sty m:val="bi"/>
+              </m:rPr>
+              <w:rPr>
+                <w:rFonts w:ascii="Cambria Math" w:hAnsi="Cambria Math"/>
+                <w:sz w:val="16"/>
+                <w:szCs w:val="16"/>
+              </w:rPr>
+              <m:t>V</m:t>
+            </m:r>
+          </m:e>
+          <m:sub>
+            <m:r>
+              <m:rPr>
+                <m:sty m:val="bi"/>
+              </m:rPr>
+              <w:rPr>
+                <w:rFonts w:ascii="Cambria Math" w:hAnsi="Cambria Math"/>
+                <w:sz w:val="16"/>
+                <w:szCs w:val="16"/>
+              </w:rPr>
+              <m:t>cm</m:t>
+            </m:r>
+          </m:sub>
+        </m:sSub>
+      </m:oMath>
+    </w:p>
+    <w:p>
+      <w:pPr>
+        <w:rPr>
+          <w:rFonts w:eastAsiaTheme="minorEastAsia"/>
+        </w:rPr>
+      </w:pPr>
+      <w:r>
+        <w:t xml:space="preserve">By sending the inverse of the common mode voltage on the patient, </w:t>
+      </w:r>
+      <m:oMath>
+        <m:sSub>
+          <m:sSubPr>
+            <m:ctrlPr>
+              <w:rPr>
+                <w:rFonts w:ascii="Cambria Math" w:hAnsi="Cambria Math"/>
+                <w:i/>
+              </w:rPr>
+            </m:ctrlPr>
+          </m:sSubPr>
+          <m:e>
+            <m:r>
+              <w:rPr>
+                <w:rFonts w:ascii="Cambria Math" w:hAnsi="Cambria Math"/>
+              </w:rPr>
+              <m:t>v</m:t>
+            </m:r>
+          </m:e>
+          <m:sub>
+            <m:r>
+              <w:rPr>
+                <w:rFonts w:ascii="Cambria Math" w:hAnsi="Cambria Math"/>
+              </w:rPr>
+              <m:t>cm</m:t>
+            </m:r>
+          </m:sub>
+        </m:sSub>
+      </m:oMath>
+      <w:r>
+        <w:rPr>
+          <w:rFonts w:eastAsiaTheme="minorEastAsia"/>
+        </w:rPr>
+        <w:t xml:space="preserve"> can effectively be cancelled which eliminates the possibility of common mode noise being transformed to a differential signal an</w:t>
+      </w:r>
+      <w:r>
+        <w:rPr>
+          <w:rFonts w:eastAsiaTheme="minorEastAsia"/>
+        </w:rPr>
+        <w:t>d corrupting the overall signal. The specifics and design methodology of an amplifier that accomplishes this task is discussed in the following engineering methodology section.</w:t>
+      </w:r>
+    </w:p>
+    <w:p>
+      <w:pPr>
+        <w:rPr>
+          <w:rFonts w:eastAsiaTheme="minorEastAsia"/>
+        </w:rPr>
+      </w:pPr>
+    </w:p>
+    <w:p/>
     <w:p>
       <w:pPr>
         <w:shd w:val="clear" w:color="auto" w:fill="FFFFFF"/>
@@ -4472,7 +4863,7 @@
         </w:rPr>
         <w:t> </w:t>
       </w:r>
-      <w:hyperlink r:id="rId28" w:history="1">
+      <w:hyperlink r:id="rId30" w:history="1">
         <w:proofErr w:type="gramStart"/>
         <w:r>
           <w:rPr>
@@ -4597,7 +4988,7 @@
         </w:rPr>
         <w:t xml:space="preserve">[3] </w:t>
       </w:r>
-      <w:hyperlink r:id="rId29" w:history="1">
+      <w:hyperlink r:id="rId31" w:history="1">
         <w:r>
           <w:rPr>
             <w:rStyle w:val="Hyperlink"/>
@@ -4626,7 +5017,7 @@
         </w:rPr>
         <w:t xml:space="preserve">[4] </w:t>
       </w:r>
-      <w:hyperlink r:id="rId30" w:history="1">
+      <w:hyperlink r:id="rId32" w:history="1">
         <w:r>
           <w:rPr>
             <w:rStyle w:val="Hyperlink"/>
@@ -4653,10 +5044,9 @@
           <w:sz w:val="20"/>
           <w:szCs w:val="20"/>
         </w:rPr>
-        <w:lastRenderedPageBreak/>
         <w:t xml:space="preserve">[5] </w:t>
       </w:r>
-      <w:hyperlink r:id="rId31" w:history="1">
+      <w:hyperlink r:id="rId33" w:history="1">
         <w:r>
           <w:rPr>
             <w:rStyle w:val="Hyperlink"/>
@@ -4685,7 +5075,7 @@
         </w:rPr>
         <w:t xml:space="preserve">[6] </w:t>
       </w:r>
-      <w:hyperlink r:id="rId32" w:history="1">
+      <w:hyperlink r:id="rId34" w:history="1">
         <w:r>
           <w:rPr>
             <w:rStyle w:val="Hyperlink"/>
@@ -4700,6 +5090,7 @@
       <w:pPr>
         <w:spacing w:after="0"/>
         <w:rPr>
+          <w:rStyle w:val="Hyperlink"/>
           <w:sz w:val="20"/>
           <w:szCs w:val="20"/>
         </w:rPr>
@@ -4711,7 +5102,7 @@
         </w:rPr>
         <w:t xml:space="preserve">[7] EKG-Based Heart-Rate Monitor Implementation on the Launchpad Using MSP430G2xx from: </w:t>
       </w:r>
-      <w:hyperlink r:id="rId33" w:history="1">
+      <w:hyperlink r:id="rId35" w:history="1">
         <w:r>
           <w:rPr>
             <w:rStyle w:val="Hyperlink"/>
@@ -4724,10 +5115,71 @@
     </w:p>
     <w:p>
       <w:pPr>
+        <w:spacing w:after="0"/>
+        <w:rPr>
+          <w:sz w:val="20"/>
+          <w:szCs w:val="20"/>
+        </w:rPr>
+      </w:pPr>
+      <w:r>
+        <w:rPr>
+          <w:rStyle w:val="Hyperlink"/>
+          <w:color w:val="auto"/>
+          <w:sz w:val="20"/>
+          <w:szCs w:val="20"/>
+          <w:u w:val="none"/>
+        </w:rPr>
+        <w:t xml:space="preserve">[8] R </w:t>
+      </w:r>
+      <w:proofErr w:type="spellStart"/>
+      <w:r>
+        <w:rPr>
+          <w:rStyle w:val="Hyperlink"/>
+          <w:color w:val="auto"/>
+          <w:sz w:val="20"/>
+          <w:szCs w:val="20"/>
+          <w:u w:val="none"/>
+        </w:rPr>
+        <w:t>Neuman</w:t>
+      </w:r>
+      <w:proofErr w:type="spellEnd"/>
+      <w:r>
+        <w:rPr>
+          <w:rStyle w:val="Hyperlink"/>
+          <w:color w:val="auto"/>
+          <w:sz w:val="20"/>
+          <w:szCs w:val="20"/>
+          <w:u w:val="none"/>
+        </w:rPr>
+        <w:t xml:space="preserve"> – Biomedical Engineering Handbook </w:t>
+      </w:r>
+    </w:p>
+    <w:p>
+      <w:pPr>
         <w:tabs>
           <w:tab w:val="left" w:pos="7826"/>
         </w:tabs>
       </w:pPr>
+    </w:p>
+    <w:p>
+      <w:pPr>
+        <w:tabs>
+          <w:tab w:val="left" w:pos="7826"/>
+        </w:tabs>
+      </w:pPr>
+      <w:r>
+        <w:t>Appendix Topics</w:t>
+      </w:r>
+    </w:p>
+    <w:p>
+      <w:pPr>
+        <w:tabs>
+          <w:tab w:val="left" w:pos="7826"/>
+        </w:tabs>
+      </w:pPr>
+      <w:r>
+        <w:t xml:space="preserve">-Transformation of Common Mode noise into differential mode noise </w:t>
+      </w:r>
     </w:p>
     <w:sectPr>
       <w:pgSz w:w="15840" w:h="17035"/>
@@ -4921,7 +5373,7 @@
       </w:pPr>
     </w:p>
   </w:comment>
-  <w:comment w:id="10" w:author="Spencer Chambers" w:date="2014-07-10T13:15:00Z" w:initials="SC">
+  <w:comment w:id="10" w:author="Spencer Chambers" w:date="2014-07-10T21:57:00Z" w:initials="SC">
     <w:p>
       <w:pPr>
         <w:pStyle w:val="CommentText"/>
@@ -4933,23 +5385,7 @@
         <w:annotationRef/>
       </w:r>
       <w:r>
-        <w:t xml:space="preserve">Should I elaborate on </w:t>
-      </w:r>
-      <w:proofErr w:type="gramStart"/>
-      <w:r>
-        <w:t>this ?</w:t>
-      </w:r>
-      <w:proofErr w:type="gramEnd"/>
-      <w:r>
-        <w:t xml:space="preserve"> </w:t>
-      </w:r>
-      <w:proofErr w:type="gramStart"/>
-      <w:r>
-        <w:t>once</w:t>
-      </w:r>
-      <w:proofErr w:type="gramEnd"/>
-      <w:r>
-        <w:t xml:space="preserve"> again an appendix topic</w:t>
+        <w:t>This should be defined somewhere</w:t>
       </w:r>
     </w:p>
     <w:p>
@@ -4973,7 +5409,7 @@
   <w15:commentEx w15:paraId="74D8D50E" w15:done="0"/>
   <w15:commentEx w15:paraId="686B2B0C" w15:done="0"/>
   <w15:commentEx w15:paraId="71D916F0" w15:done="0"/>
-  <w15:commentEx w15:paraId="2008062E" w15:done="0"/>
+  <w15:commentEx w15:paraId="05727E59" w15:done="0"/>
 </w15:commentsEx>
 </file>
 
@@ -6253,7 +6689,7 @@
 </file>
 
 <file path=customXml/itemProps1.xml><?xml version="1.0" encoding="utf-8"?>
-<ds:datastoreItem xmlns:ds="http://schemas.openxmlformats.org/officeDocument/2006/customXml" ds:itemID="{2648A444-8273-4A97-B3B5-F587A0DC92EC}">
+<ds:datastoreItem xmlns:ds="http://schemas.openxmlformats.org/officeDocument/2006/customXml" ds:itemID="{0706744C-53E9-4FF7-AAB9-9D4B47E2650B}">
   <ds:schemaRefs>
     <ds:schemaRef ds:uri="http://schemas.openxmlformats.org/officeDocument/2006/bibliography"/>
   </ds:schemaRefs>

</xml_diff>